<commit_message>
adding a case study
</commit_message>
<xml_diff>
--- a/My Work/pdcs/master_resume/shouvik_2024_master_resume_de.docx
+++ b/My Work/pdcs/master_resume/shouvik_2024_master_resume_de.docx
@@ -1,17 +1,19 @@
 
 <file path=word/document.xml><?xml version="1.0" encoding="utf-8"?>
-<w:document xmlns:wpc="http://schemas.microsoft.com/office/word/2010/wordprocessingCanvas" xmlns:cx="http://schemas.microsoft.com/office/drawing/2014/chartex" xmlns:cx1="http://schemas.microsoft.com/office/drawing/2015/9/8/chartex" xmlns:cx2="http://schemas.microsoft.com/office/drawing/2015/10/21/chartex" xmlns:cx3="http://schemas.microsoft.com/office/drawing/2016/5/9/chartex" xmlns:cx4="http://schemas.microsoft.com/office/drawing/2016/5/10/chartex" xmlns:cx5="http://schemas.microsoft.com/office/drawing/2016/5/11/chartex" xmlns:cx6="http://schemas.microsoft.com/office/drawing/2016/5/12/chartex" xmlns:cx7="http://schemas.microsoft.com/office/drawing/2016/5/13/chartex" xmlns:cx8="http://schemas.microsoft.com/office/drawing/2016/5/14/chartex" xmlns:mc="http://schemas.openxmlformats.org/markup-compatibility/2006" xmlns:aink="http://schemas.microsoft.com/office/drawing/2016/ink" xmlns:am3d="http://schemas.microsoft.com/office/drawing/2017/model3d" xmlns:o="urn:schemas-microsoft-com:office:office" xmlns:oel="http://schemas.microsoft.com/office/2019/extlst" xmlns:r="http://schemas.openxmlformats.org/officeDocument/2006/relationships" xmlns:m="http://schemas.openxmlformats.org/officeDocument/2006/math" xmlns:v="urn:schemas-microsoft-com:vml" xmlns:wp14="http://schemas.microsoft.com/office/word/2010/wordprocessingDrawing" xmlns:wp="http://schemas.openxmlformats.org/drawingml/2006/wordprocessingDrawing" xmlns:w10="urn:schemas-microsoft-com:office:word" xmlns:w="http://schemas.openxmlformats.org/wordprocessingml/2006/main" xmlns:w14="http://schemas.microsoft.com/office/word/2010/wordml" xmlns:w15="http://schemas.microsoft.com/office/word/2012/wordml" xmlns:w16cex="http://schemas.microsoft.com/office/word/2018/wordml/cex" xmlns:w16cid="http://schemas.microsoft.com/office/word/2016/wordml/cid" xmlns:w16="http://schemas.microsoft.com/office/word/2018/wordml" xmlns:w16du="http://schemas.microsoft.com/office/word/2023/wordml/word16du" xmlns:w16sdtdh="http://schemas.microsoft.com/office/word/2020/wordml/sdtdatahash" xmlns:w16se="http://schemas.microsoft.com/office/word/2015/wordml/symex" xmlns:wpg="http://schemas.microsoft.com/office/word/2010/wordprocessingGroup" xmlns:wpi="http://schemas.microsoft.com/office/word/2010/wordprocessingInk" xmlns:wne="http://schemas.microsoft.com/office/word/2006/wordml" xmlns:wps="http://schemas.microsoft.com/office/word/2010/wordprocessingShape" mc:Ignorable="w14 w15 w16se w16cid w16 w16cex w16sdtdh w16du wp14">
+<w:document xmlns:wpc="http://schemas.microsoft.com/office/word/2010/wordprocessingCanvas" xmlns:cx="http://schemas.microsoft.com/office/drawing/2014/chartex" xmlns:cx1="http://schemas.microsoft.com/office/drawing/2015/9/8/chartex" xmlns:cx2="http://schemas.microsoft.com/office/drawing/2015/10/21/chartex" xmlns:cx3="http://schemas.microsoft.com/office/drawing/2016/5/9/chartex" xmlns:cx4="http://schemas.microsoft.com/office/drawing/2016/5/10/chartex" xmlns:cx5="http://schemas.microsoft.com/office/drawing/2016/5/11/chartex" xmlns:cx6="http://schemas.microsoft.com/office/drawing/2016/5/12/chartex" xmlns:cx7="http://schemas.microsoft.com/office/drawing/2016/5/13/chartex" xmlns:cx8="http://schemas.microsoft.com/office/drawing/2016/5/14/chartex" xmlns:mc="http://schemas.openxmlformats.org/markup-compatibility/2006" xmlns:aink="http://schemas.microsoft.com/office/drawing/2016/ink" xmlns:am3d="http://schemas.microsoft.com/office/drawing/2017/model3d" xmlns:o="urn:schemas-microsoft-com:office:office" xmlns:oel="http://schemas.microsoft.com/office/2019/extlst" xmlns:r="http://schemas.openxmlformats.org/officeDocument/2006/relationships" xmlns:m="http://schemas.openxmlformats.org/officeDocument/2006/math" xmlns:v="urn:schemas-microsoft-com:vml" xmlns:wp14="http://schemas.microsoft.com/office/word/2010/wordprocessingDrawing" xmlns:wp="http://schemas.openxmlformats.org/drawingml/2006/wordprocessingDrawing" xmlns:w10="urn:schemas-microsoft-com:office:word" xmlns:w="http://schemas.openxmlformats.org/wordprocessingml/2006/main" xmlns:w14="http://schemas.microsoft.com/office/word/2010/wordml" xmlns:w15="http://schemas.microsoft.com/office/word/2012/wordml" xmlns:w16cex="http://schemas.microsoft.com/office/word/2018/wordml/cex" xmlns:w16cid="http://schemas.microsoft.com/office/word/2016/wordml/cid" xmlns:w16="http://schemas.microsoft.com/office/word/2018/wordml" xmlns:w16sdtdh="http://schemas.microsoft.com/office/word/2020/wordml/sdtdatahash" xmlns:w16se="http://schemas.microsoft.com/office/word/2015/wordml/symex" xmlns:wpg="http://schemas.microsoft.com/office/word/2010/wordprocessingGroup" xmlns:wpi="http://schemas.microsoft.com/office/word/2010/wordprocessingInk" xmlns:wne="http://schemas.microsoft.com/office/word/2006/wordml" xmlns:wps="http://schemas.microsoft.com/office/word/2010/wordprocessingShape" mc:Ignorable="w14 w15 w16se w16cid w16 w16cex w16sdtdh wp14">
   <w:body>
     <w:p>
       <w:pPr>
         <w:pStyle w:val="Title"/>
       </w:pPr>
+      <w:proofErr w:type="spellStart"/>
       <w:r>
         <w:rPr>
           <w:color w:val="4470C4"/>
         </w:rPr>
         <w:t>Shouvik</w:t>
       </w:r>
+      <w:proofErr w:type="spellEnd"/>
       <w:r>
         <w:rPr>
           <w:color w:val="4470C4"/>
@@ -125,6 +127,7 @@
         <w:t xml:space="preserve"> </w:t>
       </w:r>
       <w:hyperlink r:id="rId8">
+        <w:proofErr w:type="spellStart"/>
         <w:r>
           <w:rPr>
             <w:color w:val="0461C1"/>
@@ -132,6 +135,7 @@
           </w:rPr>
           <w:t>Linkedin</w:t>
         </w:r>
+        <w:proofErr w:type="spellEnd"/>
       </w:hyperlink>
       <w:r>
         <w:rPr>
@@ -236,7 +240,33 @@
         <w:rPr>
           <w:sz w:val="20"/>
         </w:rPr>
-        <w:t xml:space="preserve">technologies such as Snowflake, dbt, and Python. </w:t>
+        <w:t xml:space="preserve">technologies such as </w:t>
+      </w:r>
+      <w:r>
+        <w:rPr>
+          <w:sz w:val="20"/>
+        </w:rPr>
+        <w:t>Big Query, GCP, AWS</w:t>
+      </w:r>
+      <w:r>
+        <w:rPr>
+          <w:sz w:val="20"/>
+        </w:rPr>
+        <w:t xml:space="preserve">, </w:t>
+      </w:r>
+      <w:proofErr w:type="spellStart"/>
+      <w:r>
+        <w:rPr>
+          <w:sz w:val="20"/>
+        </w:rPr>
+        <w:t>dbt</w:t>
+      </w:r>
+      <w:proofErr w:type="spellEnd"/>
+      <w:r>
+        <w:rPr>
+          <w:sz w:val="20"/>
+        </w:rPr>
+        <w:t xml:space="preserve">, and Python. </w:t>
       </w:r>
       <w:r>
         <w:rPr>
@@ -399,12 +429,14 @@
         </w:rPr>
         <w:t xml:space="preserve">, </w:t>
       </w:r>
+      <w:proofErr w:type="spellStart"/>
       <w:r>
         <w:rPr>
           <w:sz w:val="20"/>
         </w:rPr>
         <w:t>dbt</w:t>
       </w:r>
+      <w:proofErr w:type="spellEnd"/>
       <w:r>
         <w:rPr>
           <w:sz w:val="20"/>
@@ -519,7 +551,21 @@
         <w:rPr>
           <w:sz w:val="20"/>
         </w:rPr>
-        <w:t>and Amazon SQS to build and optimize data pipelines for large-scale data processing, enabling the implementation of machine learning models in PySpark that improved predictive accuracy by 15%. SQS facilitated reliable message queuing between pipeline stages, enhancing fault tolerance and scalability.</w:t>
+        <w:t xml:space="preserve">and Amazon SQS to build and optimize data pipelines for large-scale data processing, enabling the implementation of machine learning models in </w:t>
+      </w:r>
+      <w:proofErr w:type="spellStart"/>
+      <w:r>
+        <w:rPr>
+          <w:sz w:val="20"/>
+        </w:rPr>
+        <w:t>PySpark</w:t>
+      </w:r>
+      <w:proofErr w:type="spellEnd"/>
+      <w:r>
+        <w:rPr>
+          <w:sz w:val="20"/>
+        </w:rPr>
+        <w:t xml:space="preserve"> that improved predictive accuracy by 15%. SQS facilitated reliable message queuing between pipeline stages, enhancing fault tolerance and scalability.</w:t>
       </w:r>
     </w:p>
     <w:p>
@@ -817,9 +863,11 @@
         </w:rPr>
         <w:t xml:space="preserve"> </w:t>
       </w:r>
+      <w:proofErr w:type="spellStart"/>
       <w:r>
         <w:t>Daten</w:t>
       </w:r>
+      <w:proofErr w:type="spellEnd"/>
       <w:r>
         <w:rPr>
           <w:spacing w:val="-6"/>
@@ -925,7 +973,35 @@
         <w:rPr>
           <w:sz w:val="20"/>
         </w:rPr>
-        <w:t>Developed and automated data migration pipeline from SQL Server to Snowflake using SnowSQL and SnowPipe, and further enhanced data quality by performing dimensional modeling on the migrated data.</w:t>
+        <w:t xml:space="preserve">Developed and automated data migration pipeline from SQL Server to Snowflake using </w:t>
+      </w:r>
+      <w:proofErr w:type="spellStart"/>
+      <w:r>
+        <w:rPr>
+          <w:sz w:val="20"/>
+        </w:rPr>
+        <w:t>SnowSQL</w:t>
+      </w:r>
+      <w:proofErr w:type="spellEnd"/>
+      <w:r>
+        <w:rPr>
+          <w:sz w:val="20"/>
+        </w:rPr>
+        <w:t xml:space="preserve"> and </w:t>
+      </w:r>
+      <w:proofErr w:type="spellStart"/>
+      <w:r>
+        <w:rPr>
+          <w:sz w:val="20"/>
+        </w:rPr>
+        <w:t>SnowPipe</w:t>
+      </w:r>
+      <w:proofErr w:type="spellEnd"/>
+      <w:r>
+        <w:rPr>
+          <w:sz w:val="20"/>
+        </w:rPr>
+        <w:t>, and further enhanced data quality by performing dimensional modeling on the migrated data.</w:t>
       </w:r>
     </w:p>
     <w:p>
@@ -1824,8 +1900,13 @@
         </w:rPr>
         <w:t xml:space="preserve"> </w:t>
       </w:r>
-      <w:r>
-        <w:t>Labelmaster,</w:t>
+      <w:proofErr w:type="spellStart"/>
+      <w:r>
+        <w:t>Labelmaster</w:t>
+      </w:r>
+      <w:proofErr w:type="spellEnd"/>
+      <w:r>
+        <w:t>,</w:t>
       </w:r>
       <w:r>
         <w:rPr>
@@ -1915,7 +1996,21 @@
         <w:rPr>
           <w:sz w:val="20"/>
         </w:rPr>
-        <w:t>Designed databases and data marts, developed E-R models for OLTP, and created multi-dimensional models for OLAP using SnowSQL, leading to a 20% reduction in query processing time.</w:t>
+        <w:t xml:space="preserve">Designed databases and data marts, developed E-R models for OLTP, and created multi-dimensional models for OLAP using </w:t>
+      </w:r>
+      <w:proofErr w:type="spellStart"/>
+      <w:r>
+        <w:rPr>
+          <w:sz w:val="20"/>
+        </w:rPr>
+        <w:t>SnowSQL</w:t>
+      </w:r>
+      <w:proofErr w:type="spellEnd"/>
+      <w:r>
+        <w:rPr>
+          <w:sz w:val="20"/>
+        </w:rPr>
+        <w:t>, leading to a 20% reduction in query processing time.</w:t>
       </w:r>
     </w:p>
     <w:p>
@@ -3085,11 +3180,19 @@
         </w:rPr>
         <w:t xml:space="preserve"> </w:t>
       </w:r>
-      <w:r>
-        <w:rPr>
-          <w:sz w:val="20"/>
-        </w:rPr>
-        <w:t>Hbase,</w:t>
+      <w:proofErr w:type="spellStart"/>
+      <w:r>
+        <w:rPr>
+          <w:sz w:val="20"/>
+        </w:rPr>
+        <w:t>Hbase</w:t>
+      </w:r>
+      <w:proofErr w:type="spellEnd"/>
+      <w:r>
+        <w:rPr>
+          <w:sz w:val="20"/>
+        </w:rPr>
+        <w:t>,</w:t>
       </w:r>
       <w:r>
         <w:rPr>
@@ -3116,7 +3219,21 @@
           <w:spacing w:val="-2"/>
           <w:sz w:val="20"/>
         </w:rPr>
-        <w:t>Azure.</w:t>
+        <w:t>Azure</w:t>
+      </w:r>
+      <w:r>
+        <w:rPr>
+          <w:spacing w:val="-2"/>
+          <w:sz w:val="20"/>
+        </w:rPr>
+        <w:t>, Big Query</w:t>
+      </w:r>
+      <w:r>
+        <w:rPr>
+          <w:spacing w:val="-2"/>
+          <w:sz w:val="20"/>
+        </w:rPr>
+        <w:t>.</w:t>
       </w:r>
     </w:p>
     <w:p>
@@ -3334,7 +3451,21 @@
         <w:rPr>
           <w:sz w:val="20"/>
         </w:rPr>
-        <w:t>Kubernetes, Snowflake, CircleCI, Airflow, Prefect, Google Data Studio, Azure Synapse Analytics</w:t>
+        <w:t xml:space="preserve">Kubernetes, Snowflake, </w:t>
+      </w:r>
+      <w:proofErr w:type="spellStart"/>
+      <w:r>
+        <w:rPr>
+          <w:sz w:val="20"/>
+        </w:rPr>
+        <w:t>CircleCI</w:t>
+      </w:r>
+      <w:proofErr w:type="spellEnd"/>
+      <w:r>
+        <w:rPr>
+          <w:sz w:val="20"/>
+        </w:rPr>
+        <w:t>, Airflow, Prefect, Google Data Studio, Azure Synapse Analytics</w:t>
       </w:r>
       <w:r>
         <w:rPr>
@@ -3462,8 +3593,17 @@
           <w:spacing w:val="-2"/>
           <w:sz w:val="20"/>
         </w:rPr>
-        <w:t>RStudio, Jupyter</w:t>
-      </w:r>
+        <w:t xml:space="preserve">RStudio, </w:t>
+      </w:r>
+      <w:proofErr w:type="spellStart"/>
+      <w:r>
+        <w:rPr>
+          <w:spacing w:val="-2"/>
+          <w:sz w:val="20"/>
+        </w:rPr>
+        <w:t>Jupyter</w:t>
+      </w:r>
+      <w:proofErr w:type="spellEnd"/>
       <w:r>
         <w:rPr>
           <w:spacing w:val="-4"/>
@@ -3588,7 +3728,7 @@
 </file>
 
 <file path=word/endnotes.xml><?xml version="1.0" encoding="utf-8"?>
-<w:endnotes xmlns:wpc="http://schemas.microsoft.com/office/word/2010/wordprocessingCanvas" xmlns:cx="http://schemas.microsoft.com/office/drawing/2014/chartex" xmlns:cx1="http://schemas.microsoft.com/office/drawing/2015/9/8/chartex" xmlns:cx2="http://schemas.microsoft.com/office/drawing/2015/10/21/chartex" xmlns:cx3="http://schemas.microsoft.com/office/drawing/2016/5/9/chartex" xmlns:cx4="http://schemas.microsoft.com/office/drawing/2016/5/10/chartex" xmlns:cx5="http://schemas.microsoft.com/office/drawing/2016/5/11/chartex" xmlns:cx6="http://schemas.microsoft.com/office/drawing/2016/5/12/chartex" xmlns:cx7="http://schemas.microsoft.com/office/drawing/2016/5/13/chartex" xmlns:cx8="http://schemas.microsoft.com/office/drawing/2016/5/14/chartex" xmlns:mc="http://schemas.openxmlformats.org/markup-compatibility/2006" xmlns:aink="http://schemas.microsoft.com/office/drawing/2016/ink" xmlns:am3d="http://schemas.microsoft.com/office/drawing/2017/model3d" xmlns:o="urn:schemas-microsoft-com:office:office" xmlns:oel="http://schemas.microsoft.com/office/2019/extlst" xmlns:r="http://schemas.openxmlformats.org/officeDocument/2006/relationships" xmlns:m="http://schemas.openxmlformats.org/officeDocument/2006/math" xmlns:v="urn:schemas-microsoft-com:vml" xmlns:wp14="http://schemas.microsoft.com/office/word/2010/wordprocessingDrawing" xmlns:wp="http://schemas.openxmlformats.org/drawingml/2006/wordprocessingDrawing" xmlns:w10="urn:schemas-microsoft-com:office:word" xmlns:w="http://schemas.openxmlformats.org/wordprocessingml/2006/main" xmlns:w14="http://schemas.microsoft.com/office/word/2010/wordml" xmlns:w15="http://schemas.microsoft.com/office/word/2012/wordml" xmlns:w16cex="http://schemas.microsoft.com/office/word/2018/wordml/cex" xmlns:w16cid="http://schemas.microsoft.com/office/word/2016/wordml/cid" xmlns:w16="http://schemas.microsoft.com/office/word/2018/wordml" xmlns:w16du="http://schemas.microsoft.com/office/word/2023/wordml/word16du" xmlns:w16sdtdh="http://schemas.microsoft.com/office/word/2020/wordml/sdtdatahash" xmlns:w16se="http://schemas.microsoft.com/office/word/2015/wordml/symex" xmlns:wpg="http://schemas.microsoft.com/office/word/2010/wordprocessingGroup" xmlns:wpi="http://schemas.microsoft.com/office/word/2010/wordprocessingInk" xmlns:wne="http://schemas.microsoft.com/office/word/2006/wordml" xmlns:wps="http://schemas.microsoft.com/office/word/2010/wordprocessingShape" mc:Ignorable="w14 w15 w16se w16cid w16 w16cex w16sdtdh w16du wp14">
+<w:endnotes xmlns:wpc="http://schemas.microsoft.com/office/word/2010/wordprocessingCanvas" xmlns:cx="http://schemas.microsoft.com/office/drawing/2014/chartex" xmlns:cx1="http://schemas.microsoft.com/office/drawing/2015/9/8/chartex" xmlns:cx2="http://schemas.microsoft.com/office/drawing/2015/10/21/chartex" xmlns:cx3="http://schemas.microsoft.com/office/drawing/2016/5/9/chartex" xmlns:cx4="http://schemas.microsoft.com/office/drawing/2016/5/10/chartex" xmlns:cx5="http://schemas.microsoft.com/office/drawing/2016/5/11/chartex" xmlns:cx6="http://schemas.microsoft.com/office/drawing/2016/5/12/chartex" xmlns:cx7="http://schemas.microsoft.com/office/drawing/2016/5/13/chartex" xmlns:cx8="http://schemas.microsoft.com/office/drawing/2016/5/14/chartex" xmlns:mc="http://schemas.openxmlformats.org/markup-compatibility/2006" xmlns:aink="http://schemas.microsoft.com/office/drawing/2016/ink" xmlns:am3d="http://schemas.microsoft.com/office/drawing/2017/model3d" xmlns:o="urn:schemas-microsoft-com:office:office" xmlns:oel="http://schemas.microsoft.com/office/2019/extlst" xmlns:r="http://schemas.openxmlformats.org/officeDocument/2006/relationships" xmlns:m="http://schemas.openxmlformats.org/officeDocument/2006/math" xmlns:v="urn:schemas-microsoft-com:vml" xmlns:wp14="http://schemas.microsoft.com/office/word/2010/wordprocessingDrawing" xmlns:wp="http://schemas.openxmlformats.org/drawingml/2006/wordprocessingDrawing" xmlns:w10="urn:schemas-microsoft-com:office:word" xmlns:w="http://schemas.openxmlformats.org/wordprocessingml/2006/main" xmlns:w14="http://schemas.microsoft.com/office/word/2010/wordml" xmlns:w15="http://schemas.microsoft.com/office/word/2012/wordml" xmlns:w16cex="http://schemas.microsoft.com/office/word/2018/wordml/cex" xmlns:w16cid="http://schemas.microsoft.com/office/word/2016/wordml/cid" xmlns:w16="http://schemas.microsoft.com/office/word/2018/wordml" xmlns:w16sdtdh="http://schemas.microsoft.com/office/word/2020/wordml/sdtdatahash" xmlns:w16se="http://schemas.microsoft.com/office/word/2015/wordml/symex" xmlns:wpg="http://schemas.microsoft.com/office/word/2010/wordprocessingGroup" xmlns:wpi="http://schemas.microsoft.com/office/word/2010/wordprocessingInk" xmlns:wne="http://schemas.microsoft.com/office/word/2006/wordml" xmlns:wps="http://schemas.microsoft.com/office/word/2010/wordprocessingShape" mc:Ignorable="w14 w15 w16se w16cid w16 w16cex w16sdtdh wp14">
   <w:endnote w:type="separator" w:id="-1">
     <w:p>
       <w:r>
@@ -3607,7 +3747,7 @@
 </file>
 
 <file path=word/footnotes.xml><?xml version="1.0" encoding="utf-8"?>
-<w:footnotes xmlns:wpc="http://schemas.microsoft.com/office/word/2010/wordprocessingCanvas" xmlns:cx="http://schemas.microsoft.com/office/drawing/2014/chartex" xmlns:cx1="http://schemas.microsoft.com/office/drawing/2015/9/8/chartex" xmlns:cx2="http://schemas.microsoft.com/office/drawing/2015/10/21/chartex" xmlns:cx3="http://schemas.microsoft.com/office/drawing/2016/5/9/chartex" xmlns:cx4="http://schemas.microsoft.com/office/drawing/2016/5/10/chartex" xmlns:cx5="http://schemas.microsoft.com/office/drawing/2016/5/11/chartex" xmlns:cx6="http://schemas.microsoft.com/office/drawing/2016/5/12/chartex" xmlns:cx7="http://schemas.microsoft.com/office/drawing/2016/5/13/chartex" xmlns:cx8="http://schemas.microsoft.com/office/drawing/2016/5/14/chartex" xmlns:mc="http://schemas.openxmlformats.org/markup-compatibility/2006" xmlns:aink="http://schemas.microsoft.com/office/drawing/2016/ink" xmlns:am3d="http://schemas.microsoft.com/office/drawing/2017/model3d" xmlns:o="urn:schemas-microsoft-com:office:office" xmlns:oel="http://schemas.microsoft.com/office/2019/extlst" xmlns:r="http://schemas.openxmlformats.org/officeDocument/2006/relationships" xmlns:m="http://schemas.openxmlformats.org/officeDocument/2006/math" xmlns:v="urn:schemas-microsoft-com:vml" xmlns:wp14="http://schemas.microsoft.com/office/word/2010/wordprocessingDrawing" xmlns:wp="http://schemas.openxmlformats.org/drawingml/2006/wordprocessingDrawing" xmlns:w10="urn:schemas-microsoft-com:office:word" xmlns:w="http://schemas.openxmlformats.org/wordprocessingml/2006/main" xmlns:w14="http://schemas.microsoft.com/office/word/2010/wordml" xmlns:w15="http://schemas.microsoft.com/office/word/2012/wordml" xmlns:w16cex="http://schemas.microsoft.com/office/word/2018/wordml/cex" xmlns:w16cid="http://schemas.microsoft.com/office/word/2016/wordml/cid" xmlns:w16="http://schemas.microsoft.com/office/word/2018/wordml" xmlns:w16du="http://schemas.microsoft.com/office/word/2023/wordml/word16du" xmlns:w16sdtdh="http://schemas.microsoft.com/office/word/2020/wordml/sdtdatahash" xmlns:w16se="http://schemas.microsoft.com/office/word/2015/wordml/symex" xmlns:wpg="http://schemas.microsoft.com/office/word/2010/wordprocessingGroup" xmlns:wpi="http://schemas.microsoft.com/office/word/2010/wordprocessingInk" xmlns:wne="http://schemas.microsoft.com/office/word/2006/wordml" xmlns:wps="http://schemas.microsoft.com/office/word/2010/wordprocessingShape" mc:Ignorable="w14 w15 w16se w16cid w16 w16cex w16sdtdh w16du wp14">
+<w:footnotes xmlns:wpc="http://schemas.microsoft.com/office/word/2010/wordprocessingCanvas" xmlns:cx="http://schemas.microsoft.com/office/drawing/2014/chartex" xmlns:cx1="http://schemas.microsoft.com/office/drawing/2015/9/8/chartex" xmlns:cx2="http://schemas.microsoft.com/office/drawing/2015/10/21/chartex" xmlns:cx3="http://schemas.microsoft.com/office/drawing/2016/5/9/chartex" xmlns:cx4="http://schemas.microsoft.com/office/drawing/2016/5/10/chartex" xmlns:cx5="http://schemas.microsoft.com/office/drawing/2016/5/11/chartex" xmlns:cx6="http://schemas.microsoft.com/office/drawing/2016/5/12/chartex" xmlns:cx7="http://schemas.microsoft.com/office/drawing/2016/5/13/chartex" xmlns:cx8="http://schemas.microsoft.com/office/drawing/2016/5/14/chartex" xmlns:mc="http://schemas.openxmlformats.org/markup-compatibility/2006" xmlns:aink="http://schemas.microsoft.com/office/drawing/2016/ink" xmlns:am3d="http://schemas.microsoft.com/office/drawing/2017/model3d" xmlns:o="urn:schemas-microsoft-com:office:office" xmlns:oel="http://schemas.microsoft.com/office/2019/extlst" xmlns:r="http://schemas.openxmlformats.org/officeDocument/2006/relationships" xmlns:m="http://schemas.openxmlformats.org/officeDocument/2006/math" xmlns:v="urn:schemas-microsoft-com:vml" xmlns:wp14="http://schemas.microsoft.com/office/word/2010/wordprocessingDrawing" xmlns:wp="http://schemas.openxmlformats.org/drawingml/2006/wordprocessingDrawing" xmlns:w10="urn:schemas-microsoft-com:office:word" xmlns:w="http://schemas.openxmlformats.org/wordprocessingml/2006/main" xmlns:w14="http://schemas.microsoft.com/office/word/2010/wordml" xmlns:w15="http://schemas.microsoft.com/office/word/2012/wordml" xmlns:w16cex="http://schemas.microsoft.com/office/word/2018/wordml/cex" xmlns:w16cid="http://schemas.microsoft.com/office/word/2016/wordml/cid" xmlns:w16="http://schemas.microsoft.com/office/word/2018/wordml" xmlns:w16sdtdh="http://schemas.microsoft.com/office/word/2020/wordml/sdtdatahash" xmlns:w16se="http://schemas.microsoft.com/office/word/2015/wordml/symex" xmlns:wpg="http://schemas.microsoft.com/office/word/2010/wordprocessingGroup" xmlns:wpi="http://schemas.microsoft.com/office/word/2010/wordprocessingInk" xmlns:wne="http://schemas.microsoft.com/office/word/2006/wordml" xmlns:wps="http://schemas.microsoft.com/office/word/2010/wordprocessingShape" mc:Ignorable="w14 w15 w16se w16cid w16 w16cex w16sdtdh wp14">
   <w:footnote w:type="separator" w:id="-1">
     <w:p>
       <w:r>
@@ -3626,7 +3766,7 @@
 </file>
 
 <file path=word/numbering.xml><?xml version="1.0" encoding="utf-8"?>
-<w:numbering xmlns:wpc="http://schemas.microsoft.com/office/word/2010/wordprocessingCanvas" xmlns:cx="http://schemas.microsoft.com/office/drawing/2014/chartex" xmlns:cx1="http://schemas.microsoft.com/office/drawing/2015/9/8/chartex" xmlns:cx2="http://schemas.microsoft.com/office/drawing/2015/10/21/chartex" xmlns:cx3="http://schemas.microsoft.com/office/drawing/2016/5/9/chartex" xmlns:cx4="http://schemas.microsoft.com/office/drawing/2016/5/10/chartex" xmlns:cx5="http://schemas.microsoft.com/office/drawing/2016/5/11/chartex" xmlns:cx6="http://schemas.microsoft.com/office/drawing/2016/5/12/chartex" xmlns:cx7="http://schemas.microsoft.com/office/drawing/2016/5/13/chartex" xmlns:cx8="http://schemas.microsoft.com/office/drawing/2016/5/14/chartex" xmlns:mc="http://schemas.openxmlformats.org/markup-compatibility/2006" xmlns:aink="http://schemas.microsoft.com/office/drawing/2016/ink" xmlns:am3d="http://schemas.microsoft.com/office/drawing/2017/model3d" xmlns:o="urn:schemas-microsoft-com:office:office" xmlns:oel="http://schemas.microsoft.com/office/2019/extlst" xmlns:r="http://schemas.openxmlformats.org/officeDocument/2006/relationships" xmlns:m="http://schemas.openxmlformats.org/officeDocument/2006/math" xmlns:v="urn:schemas-microsoft-com:vml" xmlns:wp14="http://schemas.microsoft.com/office/word/2010/wordprocessingDrawing" xmlns:wp="http://schemas.openxmlformats.org/drawingml/2006/wordprocessingDrawing" xmlns:w10="urn:schemas-microsoft-com:office:word" xmlns:w="http://schemas.openxmlformats.org/wordprocessingml/2006/main" xmlns:w14="http://schemas.microsoft.com/office/word/2010/wordml" xmlns:w15="http://schemas.microsoft.com/office/word/2012/wordml" xmlns:w16cex="http://schemas.microsoft.com/office/word/2018/wordml/cex" xmlns:w16cid="http://schemas.microsoft.com/office/word/2016/wordml/cid" xmlns:w16="http://schemas.microsoft.com/office/word/2018/wordml" xmlns:w16du="http://schemas.microsoft.com/office/word/2023/wordml/word16du" xmlns:w16sdtdh="http://schemas.microsoft.com/office/word/2020/wordml/sdtdatahash" xmlns:w16se="http://schemas.microsoft.com/office/word/2015/wordml/symex" xmlns:wpg="http://schemas.microsoft.com/office/word/2010/wordprocessingGroup" xmlns:wpi="http://schemas.microsoft.com/office/word/2010/wordprocessingInk" xmlns:wne="http://schemas.microsoft.com/office/word/2006/wordml" xmlns:wps="http://schemas.microsoft.com/office/word/2010/wordprocessingShape" mc:Ignorable="w14 w15 w16se w16cid w16 w16cex w16sdtdh w16du wp14">
+<w:numbering xmlns:wpc="http://schemas.microsoft.com/office/word/2010/wordprocessingCanvas" xmlns:cx="http://schemas.microsoft.com/office/drawing/2014/chartex" xmlns:cx1="http://schemas.microsoft.com/office/drawing/2015/9/8/chartex" xmlns:cx2="http://schemas.microsoft.com/office/drawing/2015/10/21/chartex" xmlns:cx3="http://schemas.microsoft.com/office/drawing/2016/5/9/chartex" xmlns:cx4="http://schemas.microsoft.com/office/drawing/2016/5/10/chartex" xmlns:cx5="http://schemas.microsoft.com/office/drawing/2016/5/11/chartex" xmlns:cx6="http://schemas.microsoft.com/office/drawing/2016/5/12/chartex" xmlns:cx7="http://schemas.microsoft.com/office/drawing/2016/5/13/chartex" xmlns:cx8="http://schemas.microsoft.com/office/drawing/2016/5/14/chartex" xmlns:mc="http://schemas.openxmlformats.org/markup-compatibility/2006" xmlns:aink="http://schemas.microsoft.com/office/drawing/2016/ink" xmlns:am3d="http://schemas.microsoft.com/office/drawing/2017/model3d" xmlns:o="urn:schemas-microsoft-com:office:office" xmlns:oel="http://schemas.microsoft.com/office/2019/extlst" xmlns:r="http://schemas.openxmlformats.org/officeDocument/2006/relationships" xmlns:m="http://schemas.openxmlformats.org/officeDocument/2006/math" xmlns:v="urn:schemas-microsoft-com:vml" xmlns:wp14="http://schemas.microsoft.com/office/word/2010/wordprocessingDrawing" xmlns:wp="http://schemas.openxmlformats.org/drawingml/2006/wordprocessingDrawing" xmlns:w10="urn:schemas-microsoft-com:office:word" xmlns:w="http://schemas.openxmlformats.org/wordprocessingml/2006/main" xmlns:w14="http://schemas.microsoft.com/office/word/2010/wordml" xmlns:w15="http://schemas.microsoft.com/office/word/2012/wordml" xmlns:w16cex="http://schemas.microsoft.com/office/word/2018/wordml/cex" xmlns:w16cid="http://schemas.microsoft.com/office/word/2016/wordml/cid" xmlns:w16="http://schemas.microsoft.com/office/word/2018/wordml" xmlns:w16sdtdh="http://schemas.microsoft.com/office/word/2020/wordml/sdtdatahash" xmlns:w16se="http://schemas.microsoft.com/office/word/2015/wordml/symex" xmlns:wpg="http://schemas.microsoft.com/office/word/2010/wordprocessingGroup" xmlns:wpi="http://schemas.microsoft.com/office/word/2010/wordprocessingInk" xmlns:wne="http://schemas.microsoft.com/office/word/2006/wordml" xmlns:wps="http://schemas.microsoft.com/office/word/2010/wordprocessingShape" mc:Ignorable="w14 w15 w16se w16cid w16 w16cex w16sdtdh wp14">
   <w:abstractNum w:abstractNumId="0" w15:restartNumberingAfterBreak="0">
     <w:nsid w:val="49614A52"/>
     <w:multiLevelType w:val="hybridMultilevel"/>
@@ -3763,7 +3903,7 @@
 </file>
 
 <file path=word/styles.xml><?xml version="1.0" encoding="utf-8"?>
-<w:styles xmlns:mc="http://schemas.openxmlformats.org/markup-compatibility/2006" xmlns:r="http://schemas.openxmlformats.org/officeDocument/2006/relationships" xmlns:w="http://schemas.openxmlformats.org/wordprocessingml/2006/main" xmlns:w14="http://schemas.microsoft.com/office/word/2010/wordml" xmlns:w15="http://schemas.microsoft.com/office/word/2012/wordml" xmlns:w16cex="http://schemas.microsoft.com/office/word/2018/wordml/cex" xmlns:w16cid="http://schemas.microsoft.com/office/word/2016/wordml/cid" xmlns:w16="http://schemas.microsoft.com/office/word/2018/wordml" xmlns:w16du="http://schemas.microsoft.com/office/word/2023/wordml/word16du" xmlns:w16sdtdh="http://schemas.microsoft.com/office/word/2020/wordml/sdtdatahash" xmlns:w16se="http://schemas.microsoft.com/office/word/2015/wordml/symex" mc:Ignorable="w14 w15 w16se w16cid w16 w16cex w16sdtdh w16du">
+<w:styles xmlns:mc="http://schemas.openxmlformats.org/markup-compatibility/2006" xmlns:r="http://schemas.openxmlformats.org/officeDocument/2006/relationships" xmlns:w="http://schemas.openxmlformats.org/wordprocessingml/2006/main" xmlns:w14="http://schemas.microsoft.com/office/word/2010/wordml" xmlns:w15="http://schemas.microsoft.com/office/word/2012/wordml" xmlns:w16cex="http://schemas.microsoft.com/office/word/2018/wordml/cex" xmlns:w16cid="http://schemas.microsoft.com/office/word/2016/wordml/cid" xmlns:w16="http://schemas.microsoft.com/office/word/2018/wordml" xmlns:w16sdtdh="http://schemas.microsoft.com/office/word/2020/wordml/sdtdatahash" xmlns:w16se="http://schemas.microsoft.com/office/word/2015/wordml/symex" mc:Ignorable="w14 w15 w16se w16cid w16 w16cex w16sdtdh">
   <w:docDefaults>
     <w:rPrDefault>
       <w:rPr>
@@ -4205,6 +4345,7 @@
   <w:style w:type="character" w:default="1" w:styleId="DefaultParagraphFont">
     <w:name w:val="Default Paragraph Font"/>
     <w:uiPriority w:val="1"/>
+    <w:semiHidden/>
     <w:unhideWhenUsed/>
   </w:style>
   <w:style w:type="table" w:default="1" w:styleId="TableNormal">

</xml_diff>